<commit_message>
AutoCommit_17 апреля 2025 г. 10:51:15_SibNout2023
</commit_message>
<xml_diff>
--- a/ИСИС_Лаб_/ВБИо-205рсоб/ИСИС_Лаб_3_СдвижковДаниилСергеевич_ВБИо-205рсоб.docx
+++ b/ИСИС_Лаб_/ВБИо-205рсоб/ИСИС_Лаб_3_СдвижковДаниилСергеевич_ВБИо-205рсоб.docx
@@ -1,8 +1,10 @@
 
 <file path=word/document.xml><?xml version="1.0" encoding="utf-8"?>
-<w:document xmlns:wpc="http://schemas.microsoft.com/office/word/2010/wordprocessingCanvas" xmlns:cx="http://schemas.microsoft.com/office/drawing/2014/chartex" xmlns:cx1="http://schemas.microsoft.com/office/drawing/2015/9/8/chartex" xmlns:cx2="http://schemas.microsoft.com/office/drawing/2015/10/21/chartex" xmlns:cx3="http://schemas.microsoft.com/office/drawing/2016/5/9/chartex" xmlns:cx4="http://schemas.microsoft.com/office/drawing/2016/5/10/chartex" xmlns:cx5="http://schemas.microsoft.com/office/drawing/2016/5/11/chartex" xmlns:cx6="http://schemas.microsoft.com/office/drawing/2016/5/12/chartex" xmlns:cx7="http://schemas.microsoft.com/office/drawing/2016/5/13/chartex" xmlns:cx8="http://schemas.microsoft.com/office/drawing/2016/5/14/chartex" xmlns:mc="http://schemas.openxmlformats.org/markup-compatibility/2006" xmlns:aink="http://schemas.microsoft.com/office/drawing/2016/ink" xmlns:am3d="http://schemas.microsoft.com/office/drawing/2017/model3d" xmlns:o="urn:schemas-microsoft-com:office:office" xmlns:oel="http://schemas.microsoft.com/office/2019/extlst" xmlns:r="http://schemas.openxmlformats.org/officeDocument/2006/relationships" xmlns:m="http://schemas.openxmlformats.org/officeDocument/2006/math" xmlns:v="urn:schemas-microsoft-com:vml" xmlns:wp14="http://schemas.microsoft.com/office/word/2010/wordprocessingDrawing" xmlns:wp="http://schemas.openxmlformats.org/drawingml/2006/wordprocessingDrawing" xmlns:w10="urn:schemas-microsoft-com:office:word" xmlns:w="http://schemas.openxmlformats.org/wordprocessingml/2006/main" xmlns:w14="http://schemas.microsoft.com/office/word/2010/wordml" xmlns:w15="http://schemas.microsoft.com/office/word/2012/wordml" xmlns:w16cex="http://schemas.microsoft.com/office/word/2018/wordml/cex" xmlns:w16cid="http://schemas.microsoft.com/office/word/2016/wordml/cid" xmlns:w16="http://schemas.microsoft.com/office/word/2018/wordml" xmlns:w16du="http://schemas.microsoft.com/office/word/2023/wordml/word16du" xmlns:w16sdtdh="http://schemas.microsoft.com/office/word/2020/wordml/sdtdatahash" xmlns:w16sdtfl="http://schemas.microsoft.com/office/word/2024/wordml/sdtformatlock" xmlns:w16se="http://schemas.microsoft.com/office/word/2015/wordml/symex" xmlns:wpg="http://schemas.microsoft.com/office/word/2010/wordprocessingGroup" xmlns:wpi="http://schemas.microsoft.com/office/word/2010/wordprocessingInk" xmlns:wne="http://schemas.microsoft.com/office/word/2006/wordml" xmlns:wps="http://schemas.microsoft.com/office/word/2010/wordprocessingShape" mc:Ignorable="w14 w15 w16se w16cid w16 w16cex w16sdtdh w16sdtfl w16du wp14">
+<w:document xmlns:wpc="http://schemas.microsoft.com/office/word/2010/wordprocessingCanvas" xmlns:cx="http://schemas.microsoft.com/office/drawing/2014/chartex" xmlns:cx1="http://schemas.microsoft.com/office/drawing/2015/9/8/chartex" xmlns:mc="http://schemas.openxmlformats.org/markup-compatibility/2006" xmlns:o="urn:schemas-microsoft-com:office:office" xmlns:r="http://schemas.openxmlformats.org/officeDocument/2006/relationships" xmlns:m="http://schemas.openxmlformats.org/officeDocument/2006/math" xmlns:v="urn:schemas-microsoft-com:vml" xmlns:wp14="http://schemas.microsoft.com/office/word/2010/wordprocessingDrawing" xmlns:wp="http://schemas.openxmlformats.org/drawingml/2006/wordprocessingDrawing" xmlns:w10="urn:schemas-microsoft-com:office:word" xmlns:w="http://schemas.openxmlformats.org/wordprocessingml/2006/main" xmlns:w14="http://schemas.microsoft.com/office/word/2010/wordml" xmlns:w15="http://schemas.microsoft.com/office/word/2012/wordml" xmlns:w16se="http://schemas.microsoft.com/office/word/2015/wordml/symex" xmlns:wpg="http://schemas.microsoft.com/office/word/2010/wordprocessingGroup" xmlns:wpi="http://schemas.microsoft.com/office/word/2010/wordprocessingInk" xmlns:wne="http://schemas.microsoft.com/office/word/2006/wordml" xmlns:wps="http://schemas.microsoft.com/office/word/2010/wordprocessingShape" mc:Ignorable="w14 w15 w16se wp14">
   <w:body>
     <w:p>
+      <w:bookmarkStart w:id="0" w:name="_GoBack"/>
+      <w:bookmarkEnd w:id="0"/>
       <w:r>
         <w:t>Давайте рассмотрим пример российской компании и разработаем необходимые архитектуры. В качестве примера возьмем компанию, работающую в сфере информационных технологий.</w:t>
       </w:r>
@@ -21,15 +23,7 @@
     <w:p/>
     <w:p>
       <w:r>
-        <w:t>Название компании: «</w:t>
-      </w:r>
-      <w:proofErr w:type="spellStart"/>
-      <w:r>
-        <w:t>РТСофт</w:t>
-      </w:r>
-      <w:proofErr w:type="spellEnd"/>
-      <w:r>
-        <w:t>»</w:t>
+        <w:t>Название компании: «РТСофт»</w:t>
       </w:r>
     </w:p>
     <w:p/>
@@ -423,15 +417,7 @@
     <w:p/>
     <w:p>
       <w:r>
-        <w:t xml:space="preserve">•   Серверное оборудование: Использование облачных сервисов для обработки и хранения данных (например, </w:t>
-      </w:r>
-      <w:proofErr w:type="spellStart"/>
-      <w:r>
-        <w:t>Яндекс.Облако</w:t>
-      </w:r>
-      <w:proofErr w:type="spellEnd"/>
-      <w:r>
-        <w:t>).</w:t>
+        <w:t>•   Серверное оборудование: Использование облачных сервисов для обработки и хранения данных (например, Яндекс.Облако).</w:t>
       </w:r>
     </w:p>
     <w:p>
@@ -441,28 +427,12 @@
     </w:p>
     <w:p>
       <w:r>
-        <w:t xml:space="preserve">•   Хранилище данных: Использование системы управления базами данных (например, </w:t>
-      </w:r>
-      <w:proofErr w:type="spellStart"/>
-      <w:r>
-        <w:t>PostgreSQL</w:t>
-      </w:r>
-      <w:proofErr w:type="spellEnd"/>
-      <w:r>
-        <w:t>) и внешние облачные хранилища.</w:t>
-      </w:r>
-    </w:p>
-    <w:p>
-      <w:r>
-        <w:t>•   Инструменты разработки: Использование современных IDE и систем контроля версий (</w:t>
-      </w:r>
-      <w:proofErr w:type="spellStart"/>
-      <w:r>
-        <w:t>Git</w:t>
-      </w:r>
-      <w:proofErr w:type="spellEnd"/>
-      <w:r>
-        <w:t>).</w:t>
+        <w:t>•   Хранилище данных: Использование системы управления базами данных (например, PostgreSQL) и внешние облачные хранилища.</w:t>
+      </w:r>
+    </w:p>
+    <w:p>
+      <w:r>
+        <w:t>•   Инструменты разработки: Использование современных IDE и систем контроля версий (Git).</w:t>
       </w:r>
     </w:p>
     <w:p/>
@@ -495,15 +465,7 @@
     </w:p>
     <w:p>
       <w:r>
-        <w:t xml:space="preserve">•   SQL и </w:t>
-      </w:r>
-      <w:proofErr w:type="spellStart"/>
-      <w:r>
-        <w:t>NoSQL</w:t>
-      </w:r>
-      <w:proofErr w:type="spellEnd"/>
-      <w:r>
-        <w:t xml:space="preserve"> базы данных</w:t>
+        <w:t>•   SQL и NoSQL базы данных</w:t>
       </w:r>
     </w:p>
     <w:p>
@@ -573,23 +535,7 @@
     <w:p/>
     <w:p>
       <w:r>
-        <w:t xml:space="preserve">Бизнес-архитектура будет выглядеть по шаблону To </w:t>
-      </w:r>
-      <w:proofErr w:type="spellStart"/>
-      <w:r>
-        <w:t>do</w:t>
-      </w:r>
-      <w:proofErr w:type="spellEnd"/>
-      <w:r>
-        <w:t xml:space="preserve"> </w:t>
-      </w:r>
-      <w:proofErr w:type="spellStart"/>
-      <w:r>
-        <w:t>list</w:t>
-      </w:r>
-      <w:proofErr w:type="spellEnd"/>
-      <w:r>
-        <w:t>:</w:t>
+        <w:t>Бизнес-архитектура будет выглядеть по шаблону To do list:</w:t>
       </w:r>
     </w:p>
     <w:p/>
@@ -809,7 +755,7 @@
 </file>
 
 <file path=word/styles.xml><?xml version="1.0" encoding="utf-8"?>
-<w:styles xmlns:mc="http://schemas.openxmlformats.org/markup-compatibility/2006" xmlns:r="http://schemas.openxmlformats.org/officeDocument/2006/relationships" xmlns:w="http://schemas.openxmlformats.org/wordprocessingml/2006/main" xmlns:w14="http://schemas.microsoft.com/office/word/2010/wordml" xmlns:w15="http://schemas.microsoft.com/office/word/2012/wordml" xmlns:w16cex="http://schemas.microsoft.com/office/word/2018/wordml/cex" xmlns:w16cid="http://schemas.microsoft.com/office/word/2016/wordml/cid" xmlns:w16="http://schemas.microsoft.com/office/word/2018/wordml" xmlns:w16du="http://schemas.microsoft.com/office/word/2023/wordml/word16du" xmlns:w16sdtdh="http://schemas.microsoft.com/office/word/2020/wordml/sdtdatahash" xmlns:w16sdtfl="http://schemas.microsoft.com/office/word/2024/wordml/sdtformatlock" xmlns:w16se="http://schemas.microsoft.com/office/word/2015/wordml/symex" mc:Ignorable="w14 w15 w16se w16cid w16 w16cex w16sdtdh w16sdtfl w16du">
+<w:styles xmlns:mc="http://schemas.openxmlformats.org/markup-compatibility/2006" xmlns:r="http://schemas.openxmlformats.org/officeDocument/2006/relationships" xmlns:w="http://schemas.openxmlformats.org/wordprocessingml/2006/main" xmlns:w14="http://schemas.microsoft.com/office/word/2010/wordml" xmlns:w15="http://schemas.microsoft.com/office/word/2012/wordml" xmlns:w16se="http://schemas.microsoft.com/office/word/2015/wordml/symex" mc:Ignorable="w14 w15 w16se">
   <w:docDefaults>
     <w:rPrDefault>
       <w:rPr>
@@ -825,7 +771,7 @@
       </w:pPr>
     </w:pPrDefault>
   </w:docDefaults>
-  <w:latentStyles w:defLockedState="0" w:defUIPriority="99" w:defSemiHidden="0" w:defUnhideWhenUsed="0" w:defQFormat="0" w:count="376">
+  <w:latentStyles w:defLockedState="0" w:defUIPriority="99" w:defSemiHidden="0" w:defUnhideWhenUsed="0" w:defQFormat="0" w:count="371">
     <w:lsdException w:name="Normal" w:uiPriority="0" w:qFormat="1"/>
     <w:lsdException w:name="heading 1" w:uiPriority="9" w:qFormat="1"/>
     <w:lsdException w:name="heading 2" w:semiHidden="1" w:uiPriority="9" w:unhideWhenUsed="1" w:qFormat="1"/>
@@ -1197,11 +1143,6 @@
     <w:lsdException w:name="List Table 5 Dark Accent 6" w:uiPriority="50"/>
     <w:lsdException w:name="List Table 6 Colorful Accent 6" w:uiPriority="51"/>
     <w:lsdException w:name="List Table 7 Colorful Accent 6" w:uiPriority="52"/>
-    <w:lsdException w:name="Mention" w:semiHidden="1" w:unhideWhenUsed="1"/>
-    <w:lsdException w:name="Smart Hyperlink" w:semiHidden="1" w:unhideWhenUsed="1"/>
-    <w:lsdException w:name="Hashtag" w:semiHidden="1" w:unhideWhenUsed="1"/>
-    <w:lsdException w:name="Unresolved Mention" w:semiHidden="1" w:unhideWhenUsed="1"/>
-    <w:lsdException w:name="Smart Link" w:semiHidden="1" w:unhideWhenUsed="1"/>
   </w:latentStyles>
   <w:style w:type="paragraph" w:default="1" w:styleId="a">
     <w:name w:val="Normal"/>

</xml_diff>